<commit_message>
Update TP2 2021i - Alquiler de películas - Replicación OLAP.docx
</commit_message>
<xml_diff>
--- a/TP2 2021i - Alquiler de películas - Replicación OLAP.docx
+++ b/TP2 2021i - Alquiler de películas - Replicación OLAP.docx
@@ -1,6 +1,6 @@
 
 <file path=word/document.xml><?xml version="1.0" encoding="utf-8"?>
-<w:document xmlns:wpc="http://schemas.microsoft.com/office/word/2010/wordprocessingCanvas" xmlns:cx="http://schemas.microsoft.com/office/drawing/2014/chartex" xmlns:cx1="http://schemas.microsoft.com/office/drawing/2015/9/8/chartex" xmlns:cx2="http://schemas.microsoft.com/office/drawing/2015/10/21/chartex" xmlns:cx3="http://schemas.microsoft.com/office/drawing/2016/5/9/chartex" xmlns:cx4="http://schemas.microsoft.com/office/drawing/2016/5/10/chartex" xmlns:cx5="http://schemas.microsoft.com/office/drawing/2016/5/11/chartex" xmlns:cx6="http://schemas.microsoft.com/office/drawing/2016/5/12/chartex" xmlns:cx7="http://schemas.microsoft.com/office/drawing/2016/5/13/chartex" xmlns:cx8="http://schemas.microsoft.com/office/drawing/2016/5/14/chartex" xmlns:mc="http://schemas.openxmlformats.org/markup-compatibility/2006" xmlns:aink="http://schemas.microsoft.com/office/drawing/2016/ink" xmlns:am3d="http://schemas.microsoft.com/office/drawing/2017/model3d" xmlns:o="urn:schemas-microsoft-com:office:office" xmlns:r="http://schemas.openxmlformats.org/officeDocument/2006/relationships" xmlns:m="http://schemas.openxmlformats.org/officeDocument/2006/math" xmlns:v="urn:schemas-microsoft-com:vml" xmlns:wp14="http://schemas.microsoft.com/office/word/2010/wordprocessingDrawing" xmlns:wp="http://schemas.openxmlformats.org/drawingml/2006/wordprocessingDrawing" xmlns:w10="urn:schemas-microsoft-com:office:word" xmlns:w="http://schemas.openxmlformats.org/wordprocessingml/2006/main" xmlns:w14="http://schemas.microsoft.com/office/word/2010/wordml" xmlns:w15="http://schemas.microsoft.com/office/word/2012/wordml" xmlns:w16cid="http://schemas.microsoft.com/office/word/2016/wordml/cid" xmlns:w16se="http://schemas.microsoft.com/office/word/2015/wordml/symex" xmlns:wpg="http://schemas.microsoft.com/office/word/2010/wordprocessingGroup" xmlns:wpi="http://schemas.microsoft.com/office/word/2010/wordprocessingInk" xmlns:wne="http://schemas.microsoft.com/office/word/2006/wordml" xmlns:wps="http://schemas.microsoft.com/office/word/2010/wordprocessingShape" mc:Ignorable="w14 w15 w16se w16cid wp14">
+<w:document xmlns:wpc="http://schemas.microsoft.com/office/word/2010/wordprocessingCanvas" xmlns:cx="http://schemas.microsoft.com/office/drawing/2014/chartex" xmlns:cx1="http://schemas.microsoft.com/office/drawing/2015/9/8/chartex" xmlns:cx2="http://schemas.microsoft.com/office/drawing/2015/10/21/chartex" xmlns:cx3="http://schemas.microsoft.com/office/drawing/2016/5/9/chartex" xmlns:cx4="http://schemas.microsoft.com/office/drawing/2016/5/10/chartex" xmlns:cx5="http://schemas.microsoft.com/office/drawing/2016/5/11/chartex" xmlns:cx6="http://schemas.microsoft.com/office/drawing/2016/5/12/chartex" xmlns:cx7="http://schemas.microsoft.com/office/drawing/2016/5/13/chartex" xmlns:cx8="http://schemas.microsoft.com/office/drawing/2016/5/14/chartex" xmlns:mc="http://schemas.openxmlformats.org/markup-compatibility/2006" xmlns:aink="http://schemas.microsoft.com/office/drawing/2016/ink" xmlns:am3d="http://schemas.microsoft.com/office/drawing/2017/model3d" xmlns:o="urn:schemas-microsoft-com:office:office" xmlns:r="http://schemas.openxmlformats.org/officeDocument/2006/relationships" xmlns:m="http://schemas.openxmlformats.org/officeDocument/2006/math" xmlns:v="urn:schemas-microsoft-com:vml" xmlns:wp14="http://schemas.microsoft.com/office/word/2010/wordprocessingDrawing" xmlns:wp="http://schemas.openxmlformats.org/drawingml/2006/wordprocessingDrawing" xmlns:w10="urn:schemas-microsoft-com:office:word" xmlns:w="http://schemas.openxmlformats.org/wordprocessingml/2006/main" xmlns:w14="http://schemas.microsoft.com/office/word/2010/wordml" xmlns:w15="http://schemas.microsoft.com/office/word/2012/wordml" xmlns:w16cex="http://schemas.microsoft.com/office/word/2018/wordml/cex" xmlns:w16cid="http://schemas.microsoft.com/office/word/2016/wordml/cid" xmlns:w16="http://schemas.microsoft.com/office/word/2018/wordml" xmlns:w16sdtdh="http://schemas.microsoft.com/office/word/2020/wordml/sdtdatahash" xmlns:w16se="http://schemas.microsoft.com/office/word/2015/wordml/symex" xmlns:wpg="http://schemas.microsoft.com/office/word/2010/wordprocessingGroup" xmlns:wpi="http://schemas.microsoft.com/office/word/2010/wordprocessingInk" xmlns:wne="http://schemas.microsoft.com/office/word/2006/wordml" xmlns:wps="http://schemas.microsoft.com/office/word/2010/wordprocessingShape" mc:Ignorable="w14 w15 w16se w16cid w16 w16cex w16sdtdh wp14">
   <w:body>
     <w:p>
       <w:pPr>
@@ -135,29 +135,34 @@
         </w:numPr>
         <w:rPr>
           <w:sz w:val="32"/>
-        </w:rPr>
-      </w:pPr>
-      <w:r>
-        <w:rPr>
-          <w:sz w:val="32"/>
+          <w:highlight w:val="yellow"/>
+        </w:rPr>
+      </w:pPr>
+      <w:r>
+        <w:rPr>
+          <w:sz w:val="32"/>
+          <w:highlight w:val="yellow"/>
         </w:rPr>
         <w:t xml:space="preserve">El segundo proyecto consiste en </w:t>
       </w:r>
       <w:r>
         <w:rPr>
           <w:sz w:val="32"/>
+          <w:highlight w:val="yellow"/>
         </w:rPr>
         <w:t>montar y cargar una</w:t>
       </w:r>
       <w:r>
         <w:rPr>
           <w:sz w:val="32"/>
+          <w:highlight w:val="yellow"/>
         </w:rPr>
         <w:t xml:space="preserve"> base de datos</w:t>
       </w:r>
       <w:r>
         <w:rPr>
           <w:sz w:val="32"/>
+          <w:highlight w:val="yellow"/>
         </w:rPr>
         <w:t xml:space="preserve"> para el alquiler de películas.</w:t>
       </w:r>
@@ -171,19 +176,29 @@
         </w:numPr>
         <w:rPr>
           <w:sz w:val="32"/>
-        </w:rPr>
-      </w:pPr>
-      <w:r>
-        <w:rPr>
-          <w:sz w:val="32"/>
+          <w:highlight w:val="red"/>
+        </w:rPr>
+      </w:pPr>
+      <w:r>
+        <w:rPr>
+          <w:sz w:val="32"/>
+          <w:highlight w:val="red"/>
         </w:rPr>
         <w:t xml:space="preserve">Establecer una réplica de la base de datos en </w:t>
       </w:r>
       <w:r>
         <w:rPr>
           <w:sz w:val="32"/>
+          <w:highlight w:val="red"/>
         </w:rPr>
         <w:t>que se mantenga una copia actualizada de la base de datos.</w:t>
+      </w:r>
+      <w:r>
+        <w:rPr>
+          <w:sz w:val="32"/>
+          <w:highlight w:val="red"/>
+        </w:rPr>
+        <w:t xml:space="preserve"> </w:t>
       </w:r>
     </w:p>
     <w:p>
@@ -195,17 +210,20 @@
         </w:numPr>
         <w:rPr>
           <w:sz w:val="32"/>
-        </w:rPr>
-      </w:pPr>
-      <w:r>
-        <w:rPr>
-          <w:sz w:val="32"/>
+          <w:highlight w:val="red"/>
+        </w:rPr>
+      </w:pPr>
+      <w:r>
+        <w:rPr>
+          <w:sz w:val="32"/>
+          <w:highlight w:val="red"/>
         </w:rPr>
         <w:t xml:space="preserve">En el servidor replicado se debe montar un </w:t>
       </w:r>
       <w:r>
         <w:rPr>
           <w:sz w:val="32"/>
+          <w:highlight w:val="red"/>
         </w:rPr>
         <w:t>modelo estrella para realizar operaciones OLAP sobre un subconjunto de los datos replicados.</w:t>
       </w:r>
@@ -219,35 +237,73 @@
         </w:numPr>
         <w:rPr>
           <w:sz w:val="32"/>
-        </w:rPr>
-      </w:pPr>
-      <w:r>
-        <w:rPr>
-          <w:sz w:val="32"/>
+          <w:highlight w:val="red"/>
+        </w:rPr>
+      </w:pPr>
+      <w:r>
+        <w:rPr>
+          <w:sz w:val="32"/>
+          <w:highlight w:val="red"/>
         </w:rPr>
         <w:t xml:space="preserve">En principio pueden </w:t>
       </w:r>
       <w:r>
         <w:rPr>
           <w:sz w:val="32"/>
+          <w:highlight w:val="red"/>
         </w:rPr>
         <w:t>usar cualquiera de los siguientes motores de bases de datos: Oracle, SQL Server, PostgreSQL, MySQL.</w:t>
       </w:r>
       <w:r>
         <w:rPr>
           <w:sz w:val="32"/>
+          <w:highlight w:val="red"/>
         </w:rPr>
         <w:t xml:space="preserve"> Pero la definición original de la base de datos y los datos</w:t>
       </w:r>
       <w:r>
         <w:rPr>
           <w:sz w:val="32"/>
-        </w:rPr>
-        <w:t xml:space="preserve"> de prueba están en un archivo SQL producido por el utilitario pg_dump de PostgreSQL y pueden ser fácilmente restaurados con el utilitario pg_restore. </w:t>
-      </w:r>
-      <w:r>
-        <w:rPr>
-          <w:sz w:val="32"/>
+          <w:highlight w:val="red"/>
+        </w:rPr>
+        <w:t xml:space="preserve"> de prueba están en un archivo SQL producido por el utilitario </w:t>
+      </w:r>
+      <w:proofErr w:type="spellStart"/>
+      <w:r>
+        <w:rPr>
+          <w:sz w:val="32"/>
+          <w:highlight w:val="red"/>
+        </w:rPr>
+        <w:t>pg_dump</w:t>
+      </w:r>
+      <w:proofErr w:type="spellEnd"/>
+      <w:r>
+        <w:rPr>
+          <w:sz w:val="32"/>
+          <w:highlight w:val="red"/>
+        </w:rPr>
+        <w:t xml:space="preserve"> de PostgreSQL y pueden ser fácilmente restaurados con el utilitario </w:t>
+      </w:r>
+      <w:proofErr w:type="spellStart"/>
+      <w:r>
+        <w:rPr>
+          <w:sz w:val="32"/>
+          <w:highlight w:val="red"/>
+        </w:rPr>
+        <w:t>pg_restore</w:t>
+      </w:r>
+      <w:proofErr w:type="spellEnd"/>
+      <w:r>
+        <w:rPr>
+          <w:sz w:val="32"/>
+          <w:highlight w:val="red"/>
+        </w:rPr>
+        <w:t xml:space="preserve">. </w:t>
+      </w:r>
+      <w:r>
+        <w:rPr>
+          <w:sz w:val="32"/>
+          <w:highlight w:val="red"/>
         </w:rPr>
         <w:t xml:space="preserve"> </w:t>
       </w:r>
@@ -267,7 +323,21 @@
         <w:rPr>
           <w:sz w:val="32"/>
         </w:rPr>
-        <w:t xml:space="preserve">A continuación se </w:t>
+        <w:t xml:space="preserve">A </w:t>
+      </w:r>
+      <w:proofErr w:type="gramStart"/>
+      <w:r>
+        <w:rPr>
+          <w:sz w:val="32"/>
+        </w:rPr>
+        <w:t>continuación</w:t>
+      </w:r>
+      <w:proofErr w:type="gramEnd"/>
+      <w:r>
+        <w:rPr>
+          <w:sz w:val="32"/>
+        </w:rPr>
+        <w:t xml:space="preserve"> se </w:t>
       </w:r>
       <w:r>
         <w:rPr>
@@ -314,6 +384,7 @@
       <w:r>
         <w:rPr>
           <w:sz w:val="32"/>
+          <w:highlight w:val="yellow"/>
         </w:rPr>
         <w:t xml:space="preserve">Se usará la base de datos descrita en las páginas </w:t>
       </w:r>
@@ -323,20 +394,72 @@
             <w:rStyle w:val="Hipervnculo"/>
             <w:b/>
             <w:sz w:val="32"/>
+            <w:highlight w:val="yellow"/>
           </w:rPr>
-          <w:t>PostgreSQL Sample Database</w:t>
+          <w:t>PostgreSQ</w:t>
         </w:r>
+        <w:r>
+          <w:rPr>
+            <w:rStyle w:val="Hipervnculo"/>
+            <w:b/>
+            <w:sz w:val="32"/>
+            <w:highlight w:val="yellow"/>
+          </w:rPr>
+          <w:t>L</w:t>
+        </w:r>
+        <w:r>
+          <w:rPr>
+            <w:rStyle w:val="Hipervnculo"/>
+            <w:b/>
+            <w:sz w:val="32"/>
+            <w:highlight w:val="yellow"/>
+          </w:rPr>
+          <w:t xml:space="preserve"> </w:t>
+        </w:r>
+        <w:proofErr w:type="spellStart"/>
+        <w:r>
+          <w:rPr>
+            <w:rStyle w:val="Hipervnculo"/>
+            <w:b/>
+            <w:sz w:val="32"/>
+            <w:highlight w:val="yellow"/>
+          </w:rPr>
+          <w:t>Sample</w:t>
+        </w:r>
+        <w:proofErr w:type="spellEnd"/>
+        <w:r>
+          <w:rPr>
+            <w:rStyle w:val="Hipervnculo"/>
+            <w:b/>
+            <w:sz w:val="32"/>
+            <w:highlight w:val="yellow"/>
+          </w:rPr>
+          <w:t xml:space="preserve"> </w:t>
+        </w:r>
+        <w:proofErr w:type="spellStart"/>
+        <w:r>
+          <w:rPr>
+            <w:rStyle w:val="Hipervnculo"/>
+            <w:b/>
+            <w:sz w:val="32"/>
+            <w:highlight w:val="yellow"/>
+          </w:rPr>
+          <w:t>Database</w:t>
+        </w:r>
+        <w:proofErr w:type="spellEnd"/>
       </w:hyperlink>
       <w:r>
         <w:rPr>
           <w:b/>
           <w:sz w:val="32"/>
+          <w:highlight w:val="yellow"/>
         </w:rPr>
         <w:t xml:space="preserve">, </w:t>
       </w:r>
       <w:r>
         <w:rPr>
           <w:sz w:val="32"/>
+          <w:highlight w:val="yellow"/>
         </w:rPr>
         <w:t xml:space="preserve">y </w:t>
       </w:r>
@@ -346,15 +469,64 @@
             <w:rStyle w:val="Hipervnculo"/>
             <w:b/>
             <w:sz w:val="32"/>
+            <w:highlight w:val="yellow"/>
           </w:rPr>
-          <w:t>Load PostgreSQL Sample Database</w:t>
+          <w:t xml:space="preserve">Load PostgreSQL </w:t>
         </w:r>
+        <w:proofErr w:type="spellStart"/>
+        <w:r>
+          <w:rPr>
+            <w:rStyle w:val="Hipervnculo"/>
+            <w:b/>
+            <w:sz w:val="32"/>
+            <w:highlight w:val="yellow"/>
+          </w:rPr>
+          <w:t>Sample</w:t>
+        </w:r>
+        <w:proofErr w:type="spellEnd"/>
+        <w:r>
+          <w:rPr>
+            <w:rStyle w:val="Hipervnculo"/>
+            <w:b/>
+            <w:sz w:val="32"/>
+            <w:highlight w:val="yellow"/>
+          </w:rPr>
+          <w:t xml:space="preserve"> </w:t>
+        </w:r>
+        <w:proofErr w:type="spellStart"/>
+        <w:r>
+          <w:rPr>
+            <w:rStyle w:val="Hipervnculo"/>
+            <w:b/>
+            <w:sz w:val="32"/>
+            <w:highlight w:val="yellow"/>
+          </w:rPr>
+          <w:t>Database</w:t>
+        </w:r>
+        <w:proofErr w:type="spellEnd"/>
       </w:hyperlink>
       <w:r>
         <w:rPr>
           <w:sz w:val="32"/>
-        </w:rPr>
-        <w:t>. Dicha base de datos consiste de 15 tablas para el control de préstamos de películas:</w:t>
+          <w:highlight w:val="yellow"/>
+        </w:rPr>
+        <w:t xml:space="preserve">. Dicha base de datos </w:t>
+      </w:r>
+      <w:proofErr w:type="gramStart"/>
+      <w:r>
+        <w:rPr>
+          <w:sz w:val="32"/>
+          <w:highlight w:val="yellow"/>
+        </w:rPr>
+        <w:t>consiste de</w:t>
+      </w:r>
+      <w:proofErr w:type="gramEnd"/>
+      <w:r>
+        <w:rPr>
+          <w:sz w:val="32"/>
+          <w:highlight w:val="yellow"/>
+        </w:rPr>
+        <w:t xml:space="preserve"> 15 tablas para el control de préstamos de películas:</w:t>
       </w:r>
     </w:p>
     <w:tbl>
@@ -421,6 +593,7 @@
                 <w:sz w:val="24"/>
               </w:rPr>
             </w:pPr>
+            <w:proofErr w:type="gramStart"/>
             <w:r>
               <w:rPr>
                 <w:b/>
@@ -428,6 +601,7 @@
               </w:rPr>
               <w:t>film</w:t>
             </w:r>
+            <w:proofErr w:type="gramEnd"/>
           </w:p>
         </w:tc>
         <w:tc>
@@ -461,13 +635,24 @@
                 <w:sz w:val="24"/>
               </w:rPr>
             </w:pPr>
+            <w:proofErr w:type="spellStart"/>
+            <w:proofErr w:type="gramStart"/>
             <w:r>
               <w:rPr>
                 <w:b/>
                 <w:sz w:val="24"/>
               </w:rPr>
-              <w:t>film_actor</w:t>
+              <w:t>film</w:t>
             </w:r>
+            <w:proofErr w:type="gramEnd"/>
+            <w:r>
+              <w:rPr>
+                <w:b/>
+                <w:sz w:val="24"/>
+              </w:rPr>
+              <w:t>_actor</w:t>
+            </w:r>
+            <w:proofErr w:type="spellEnd"/>
           </w:p>
         </w:tc>
         <w:tc>
@@ -501,6 +686,7 @@
                 <w:sz w:val="24"/>
               </w:rPr>
             </w:pPr>
+            <w:proofErr w:type="spellStart"/>
             <w:r>
               <w:rPr>
                 <w:b/>
@@ -508,6 +694,7 @@
               </w:rPr>
               <w:t>category</w:t>
             </w:r>
+            <w:proofErr w:type="spellEnd"/>
           </w:p>
         </w:tc>
         <w:tc>
@@ -541,13 +728,24 @@
                 <w:sz w:val="24"/>
               </w:rPr>
             </w:pPr>
+            <w:proofErr w:type="spellStart"/>
+            <w:proofErr w:type="gramStart"/>
             <w:r>
               <w:rPr>
                 <w:b/>
                 <w:sz w:val="24"/>
               </w:rPr>
-              <w:t>film_category</w:t>
+              <w:t>film</w:t>
             </w:r>
+            <w:proofErr w:type="gramEnd"/>
+            <w:r>
+              <w:rPr>
+                <w:b/>
+                <w:sz w:val="24"/>
+              </w:rPr>
+              <w:t>_category</w:t>
+            </w:r>
+            <w:proofErr w:type="spellEnd"/>
           </w:p>
         </w:tc>
         <w:tc>
@@ -564,7 +762,35 @@
               <w:rPr>
                 <w:sz w:val="24"/>
               </w:rPr>
-              <w:t>almacena la asociacion entre peliculas y categorías</w:t>
+              <w:t xml:space="preserve">almacena la </w:t>
+            </w:r>
+            <w:proofErr w:type="spellStart"/>
+            <w:r>
+              <w:rPr>
+                <w:sz w:val="24"/>
+              </w:rPr>
+              <w:t>asociacion</w:t>
+            </w:r>
+            <w:proofErr w:type="spellEnd"/>
+            <w:r>
+              <w:rPr>
+                <w:sz w:val="24"/>
+              </w:rPr>
+              <w:t xml:space="preserve"> entre </w:t>
+            </w:r>
+            <w:proofErr w:type="spellStart"/>
+            <w:r>
+              <w:rPr>
+                <w:sz w:val="24"/>
+              </w:rPr>
+              <w:t>peliculas</w:t>
+            </w:r>
+            <w:proofErr w:type="spellEnd"/>
+            <w:r>
+              <w:rPr>
+                <w:sz w:val="24"/>
+              </w:rPr>
+              <w:t xml:space="preserve"> y categorías</w:t>
             </w:r>
           </w:p>
         </w:tc>
@@ -621,6 +847,7 @@
                 <w:sz w:val="24"/>
               </w:rPr>
             </w:pPr>
+            <w:proofErr w:type="spellStart"/>
             <w:r>
               <w:rPr>
                 <w:b/>
@@ -628,6 +855,7 @@
               </w:rPr>
               <w:t>inventory</w:t>
             </w:r>
+            <w:proofErr w:type="spellEnd"/>
           </w:p>
         </w:tc>
         <w:tc>
@@ -644,8 +872,16 @@
               <w:rPr>
                 <w:sz w:val="24"/>
               </w:rPr>
-              <w:t>almacena los datos del inventario físico de discos con peliculas</w:t>
+              <w:t xml:space="preserve">almacena los datos del inventario físico de discos con </w:t>
             </w:r>
+            <w:proofErr w:type="spellStart"/>
+            <w:r>
+              <w:rPr>
+                <w:sz w:val="24"/>
+              </w:rPr>
+              <w:t>peliculas</w:t>
+            </w:r>
+            <w:proofErr w:type="spellEnd"/>
           </w:p>
         </w:tc>
       </w:tr>
@@ -661,6 +897,7 @@
                 <w:sz w:val="24"/>
               </w:rPr>
             </w:pPr>
+            <w:proofErr w:type="spellStart"/>
             <w:r>
               <w:rPr>
                 <w:b/>
@@ -669,6 +906,7 @@
               <w:lastRenderedPageBreak/>
               <w:t>rental</w:t>
             </w:r>
+            <w:proofErr w:type="spellEnd"/>
           </w:p>
         </w:tc>
         <w:tc>
@@ -702,6 +940,7 @@
                 <w:sz w:val="24"/>
               </w:rPr>
             </w:pPr>
+            <w:proofErr w:type="spellStart"/>
             <w:r>
               <w:rPr>
                 <w:b/>
@@ -709,6 +948,7 @@
               </w:rPr>
               <w:t>payment</w:t>
             </w:r>
+            <w:proofErr w:type="spellEnd"/>
           </w:p>
         </w:tc>
         <w:tc>
@@ -782,6 +1022,7 @@
                 <w:sz w:val="24"/>
               </w:rPr>
             </w:pPr>
+            <w:proofErr w:type="spellStart"/>
             <w:r>
               <w:rPr>
                 <w:b/>
@@ -789,6 +1030,7 @@
               </w:rPr>
               <w:t>customer</w:t>
             </w:r>
+            <w:proofErr w:type="spellEnd"/>
           </w:p>
         </w:tc>
         <w:tc>
@@ -822,6 +1064,7 @@
                 <w:sz w:val="24"/>
               </w:rPr>
             </w:pPr>
+            <w:proofErr w:type="spellStart"/>
             <w:r>
               <w:rPr>
                 <w:b/>
@@ -829,6 +1072,7 @@
               </w:rPr>
               <w:t>address</w:t>
             </w:r>
+            <w:proofErr w:type="spellEnd"/>
           </w:p>
         </w:tc>
         <w:tc>
@@ -862,6 +1106,7 @@
                 <w:sz w:val="24"/>
               </w:rPr>
             </w:pPr>
+            <w:proofErr w:type="spellStart"/>
             <w:r>
               <w:rPr>
                 <w:b/>
@@ -869,6 +1114,7 @@
               </w:rPr>
               <w:t>city</w:t>
             </w:r>
+            <w:proofErr w:type="spellEnd"/>
           </w:p>
         </w:tc>
         <w:tc>
@@ -1039,6 +1285,7 @@
       <w:r>
         <w:rPr>
           <w:sz w:val="32"/>
+          <w:highlight w:val="red"/>
         </w:rPr>
         <w:t>Se deben hacer las siguientes adiciones a dicha base de datos:</w:t>
       </w:r>
@@ -1052,11 +1299,13 @@
         </w:numPr>
         <w:rPr>
           <w:sz w:val="32"/>
-        </w:rPr>
-      </w:pPr>
-      <w:r>
-        <w:rPr>
-          <w:sz w:val="32"/>
+          <w:highlight w:val="red"/>
+        </w:rPr>
+      </w:pPr>
+      <w:r>
+        <w:rPr>
+          <w:sz w:val="32"/>
+          <w:highlight w:val="red"/>
         </w:rPr>
         <w:t>roles</w:t>
       </w:r>
@@ -1070,6 +1319,7 @@
         </w:numPr>
         <w:rPr>
           <w:sz w:val="32"/>
+          <w:highlight w:val="red"/>
         </w:rPr>
       </w:pPr>
       <w:r>
@@ -1077,18 +1327,21 @@
           <w:rFonts w:ascii="Courier New" w:hAnsi="Courier New" w:cs="Courier New"/>
           <w:b/>
           <w:sz w:val="28"/>
+          <w:highlight w:val="red"/>
         </w:rPr>
         <w:t>EMP</w:t>
       </w:r>
       <w:r>
         <w:rPr>
           <w:sz w:val="32"/>
+          <w:highlight w:val="red"/>
         </w:rPr>
         <w:t>: solo tiene el derecho de ejecutar los siguientes procedimientos almacenados</w:t>
       </w:r>
       <w:r>
         <w:rPr>
           <w:sz w:val="32"/>
+          <w:highlight w:val="red"/>
         </w:rPr>
         <w:t>; no puede leer ni actualizar ningún objeto de la base de datos</w:t>
       </w:r>
@@ -1102,11 +1355,13 @@
         </w:numPr>
         <w:rPr>
           <w:sz w:val="32"/>
-        </w:rPr>
-      </w:pPr>
-      <w:r>
-        <w:rPr>
-          <w:sz w:val="32"/>
+          <w:highlight w:val="red"/>
+        </w:rPr>
+      </w:pPr>
+      <w:r>
+        <w:rPr>
+          <w:sz w:val="32"/>
+          <w:highlight w:val="red"/>
         </w:rPr>
         <w:t>insertar un nuevo cliente</w:t>
       </w:r>
@@ -1120,11 +1375,13 @@
         </w:numPr>
         <w:rPr>
           <w:sz w:val="32"/>
-        </w:rPr>
-      </w:pPr>
-      <w:r>
-        <w:rPr>
-          <w:sz w:val="32"/>
+          <w:highlight w:val="red"/>
+        </w:rPr>
+      </w:pPr>
+      <w:r>
+        <w:rPr>
+          <w:sz w:val="32"/>
+          <w:highlight w:val="red"/>
         </w:rPr>
         <w:t>registrar un alquiler</w:t>
       </w:r>
@@ -1138,11 +1395,13 @@
         </w:numPr>
         <w:rPr>
           <w:sz w:val="32"/>
-        </w:rPr>
-      </w:pPr>
-      <w:r>
-        <w:rPr>
-          <w:sz w:val="32"/>
+          <w:highlight w:val="red"/>
+        </w:rPr>
+      </w:pPr>
+      <w:r>
+        <w:rPr>
+          <w:sz w:val="32"/>
+          <w:highlight w:val="red"/>
         </w:rPr>
         <w:t>registrar una devolución</w:t>
       </w:r>
@@ -1156,11 +1415,13 @@
         </w:numPr>
         <w:rPr>
           <w:sz w:val="32"/>
-        </w:rPr>
-      </w:pPr>
-      <w:r>
-        <w:rPr>
-          <w:sz w:val="32"/>
+          <w:highlight w:val="red"/>
+        </w:rPr>
+      </w:pPr>
+      <w:r>
+        <w:rPr>
+          <w:sz w:val="32"/>
+          <w:highlight w:val="red"/>
         </w:rPr>
         <w:t>buscar una película</w:t>
       </w:r>
@@ -1174,6 +1435,7 @@
         </w:numPr>
         <w:rPr>
           <w:sz w:val="32"/>
+          <w:highlight w:val="red"/>
         </w:rPr>
       </w:pPr>
       <w:r>
@@ -1181,12 +1443,14 @@
           <w:rFonts w:ascii="Courier New" w:hAnsi="Courier New" w:cs="Courier New"/>
           <w:b/>
           <w:sz w:val="28"/>
+          <w:highlight w:val="red"/>
         </w:rPr>
         <w:t>ADMIN</w:t>
       </w:r>
       <w:r>
         <w:rPr>
           <w:sz w:val="32"/>
+          <w:highlight w:val="red"/>
         </w:rPr>
         <w:t>: tiene el derecho de un empleado más el derecho de ejecutar los siguientes procedimientos almacenados; no puede leer ni actualizar ningún objeto de la base de datos</w:t>
       </w:r>
@@ -1200,11 +1464,13 @@
         </w:numPr>
         <w:rPr>
           <w:sz w:val="32"/>
-        </w:rPr>
-      </w:pPr>
-      <w:r>
-        <w:rPr>
-          <w:sz w:val="32"/>
+          <w:highlight w:val="red"/>
+        </w:rPr>
+      </w:pPr>
+      <w:r>
+        <w:rPr>
+          <w:sz w:val="32"/>
+          <w:highlight w:val="red"/>
         </w:rPr>
         <w:t>insertar un nuevo cliente</w:t>
       </w:r>
@@ -1218,11 +1484,13 @@
         </w:numPr>
         <w:rPr>
           <w:sz w:val="32"/>
-        </w:rPr>
-      </w:pPr>
-      <w:r>
-        <w:rPr>
-          <w:sz w:val="32"/>
+          <w:highlight w:val="red"/>
+        </w:rPr>
+      </w:pPr>
+      <w:r>
+        <w:rPr>
+          <w:sz w:val="32"/>
+          <w:highlight w:val="red"/>
         </w:rPr>
         <w:t>insertar una nueva película y su inventario (copias)</w:t>
       </w:r>
@@ -1236,11 +1504,13 @@
         </w:numPr>
         <w:rPr>
           <w:sz w:val="32"/>
-        </w:rPr>
-      </w:pPr>
-      <w:r>
-        <w:rPr>
-          <w:sz w:val="32"/>
+          <w:highlight w:val="red"/>
+        </w:rPr>
+      </w:pPr>
+      <w:r>
+        <w:rPr>
+          <w:sz w:val="32"/>
+          <w:highlight w:val="red"/>
         </w:rPr>
         <w:t>usuarios</w:t>
       </w:r>
@@ -1257,6 +1527,7 @@
         </w:tabs>
         <w:rPr>
           <w:sz w:val="32"/>
+          <w:highlight w:val="red"/>
         </w:rPr>
       </w:pPr>
       <w:r>
@@ -1264,14 +1535,32 @@
           <w:rFonts w:ascii="Courier New" w:hAnsi="Courier New" w:cs="Courier New"/>
           <w:b/>
           <w:sz w:val="28"/>
+          <w:highlight w:val="red"/>
         </w:rPr>
         <w:t>video</w:t>
       </w:r>
       <w:r>
         <w:rPr>
           <w:sz w:val="32"/>
-        </w:rPr>
-        <w:t>: no login, dueño de todas las tablas y de todos los procedimientos</w:t>
+          <w:highlight w:val="red"/>
+        </w:rPr>
+        <w:t xml:space="preserve">: no </w:t>
+      </w:r>
+      <w:proofErr w:type="spellStart"/>
+      <w:r>
+        <w:rPr>
+          <w:sz w:val="32"/>
+          <w:highlight w:val="red"/>
+        </w:rPr>
+        <w:t>login</w:t>
+      </w:r>
+      <w:proofErr w:type="spellEnd"/>
+      <w:r>
+        <w:rPr>
+          <w:sz w:val="32"/>
+          <w:highlight w:val="red"/>
+        </w:rPr>
+        <w:t>, dueño de todas las tablas y de todos los procedimientos</w:t>
       </w:r>
     </w:p>
     <w:p>
@@ -1283,6 +1572,7 @@
         </w:numPr>
         <w:rPr>
           <w:sz w:val="32"/>
+          <w:highlight w:val="red"/>
         </w:rPr>
       </w:pPr>
       <w:r>
@@ -1290,6 +1580,7 @@
           <w:rFonts w:ascii="Courier New" w:hAnsi="Courier New" w:cs="Courier New"/>
           <w:b/>
           <w:sz w:val="28"/>
+          <w:highlight w:val="red"/>
         </w:rPr>
         <w:lastRenderedPageBreak/>
         <w:t>empleado1</w:t>
@@ -1297,6 +1588,7 @@
       <w:r>
         <w:rPr>
           <w:sz w:val="32"/>
+          <w:highlight w:val="red"/>
         </w:rPr>
         <w:t xml:space="preserve">: un usuario con rol </w:t>
       </w:r>
@@ -1305,6 +1597,7 @@
           <w:rFonts w:ascii="Courier New" w:hAnsi="Courier New" w:cs="Courier New"/>
           <w:b/>
           <w:sz w:val="28"/>
+          <w:highlight w:val="red"/>
         </w:rPr>
         <w:t>EMP</w:t>
       </w:r>
@@ -1318,6 +1611,7 @@
         </w:numPr>
         <w:rPr>
           <w:sz w:val="32"/>
+          <w:highlight w:val="red"/>
         </w:rPr>
       </w:pPr>
       <w:r>
@@ -1325,12 +1619,14 @@
           <w:rFonts w:ascii="Courier New" w:hAnsi="Courier New" w:cs="Courier New"/>
           <w:b/>
           <w:sz w:val="28"/>
+          <w:highlight w:val="red"/>
         </w:rPr>
         <w:t>administrador1</w:t>
       </w:r>
       <w:r>
         <w:rPr>
           <w:sz w:val="32"/>
+          <w:highlight w:val="red"/>
         </w:rPr>
         <w:t xml:space="preserve">: un usuario con rol </w:t>
       </w:r>
@@ -1339,6 +1635,7 @@
           <w:rFonts w:ascii="Courier New" w:hAnsi="Courier New" w:cs="Courier New"/>
           <w:b/>
           <w:sz w:val="28"/>
+          <w:highlight w:val="red"/>
         </w:rPr>
         <w:t>ADMIN</w:t>
       </w:r>
@@ -1352,11 +1649,13 @@
         </w:numPr>
         <w:rPr>
           <w:sz w:val="32"/>
-        </w:rPr>
-      </w:pPr>
-      <w:r>
-        <w:rPr>
-          <w:sz w:val="32"/>
+          <w:highlight w:val="red"/>
+        </w:rPr>
+      </w:pPr>
+      <w:r>
+        <w:rPr>
+          <w:sz w:val="32"/>
+          <w:highlight w:val="red"/>
         </w:rPr>
         <w:t>procedimientos almacenados</w:t>
       </w:r>
@@ -1370,17 +1669,20 @@
         </w:numPr>
         <w:rPr>
           <w:sz w:val="32"/>
-        </w:rPr>
-      </w:pPr>
-      <w:r>
-        <w:rPr>
-          <w:sz w:val="32"/>
+          <w:highlight w:val="red"/>
+        </w:rPr>
+      </w:pPr>
+      <w:r>
+        <w:rPr>
+          <w:sz w:val="32"/>
+          <w:highlight w:val="red"/>
         </w:rPr>
         <w:t>los procedimientos almacenados deben correr usando las credenciales de su dueño</w:t>
       </w:r>
       <w:r>
         <w:rPr>
           <w:sz w:val="32"/>
+          <w:highlight w:val="red"/>
         </w:rPr>
         <w:t xml:space="preserve">, </w:t>
       </w:r>
@@ -1389,12 +1691,14 @@
           <w:rFonts w:ascii="Courier New" w:hAnsi="Courier New" w:cs="Courier New"/>
           <w:b/>
           <w:sz w:val="28"/>
+          <w:highlight w:val="red"/>
         </w:rPr>
         <w:t>video</w:t>
       </w:r>
       <w:r>
         <w:rPr>
           <w:sz w:val="32"/>
+          <w:highlight w:val="red"/>
         </w:rPr>
         <w:t>.</w:t>
       </w:r>
@@ -1411,12 +1715,14 @@
         <w:rPr>
           <w:b/>
           <w:sz w:val="32"/>
+          <w:highlight w:val="red"/>
         </w:rPr>
       </w:pPr>
       <w:r>
         <w:rPr>
           <w:b/>
           <w:sz w:val="32"/>
+          <w:highlight w:val="red"/>
         </w:rPr>
         <w:t>Réplicas</w:t>
       </w:r>
@@ -1430,42 +1736,49 @@
       <w:r>
         <w:rPr>
           <w:sz w:val="32"/>
+          <w:highlight w:val="red"/>
         </w:rPr>
         <w:t xml:space="preserve">Se deben establecer </w:t>
       </w:r>
       <w:r>
         <w:rPr>
           <w:sz w:val="32"/>
+          <w:highlight w:val="red"/>
         </w:rPr>
         <w:t>una</w:t>
       </w:r>
       <w:r>
         <w:rPr>
           <w:sz w:val="32"/>
+          <w:highlight w:val="red"/>
         </w:rPr>
         <w:t xml:space="preserve"> réplica de la base de datos. No es necesario que la réplica esté en </w:t>
       </w:r>
       <w:r>
         <w:rPr>
           <w:sz w:val="32"/>
+          <w:highlight w:val="red"/>
         </w:rPr>
         <w:t xml:space="preserve">una </w:t>
       </w:r>
       <w:r>
         <w:rPr>
           <w:sz w:val="32"/>
+          <w:highlight w:val="red"/>
         </w:rPr>
         <w:t>máquina distinta. Para efectos del proyecto</w:t>
       </w:r>
       <w:r>
         <w:rPr>
           <w:sz w:val="32"/>
+          <w:highlight w:val="red"/>
         </w:rPr>
         <w:t xml:space="preserve">, la réplica puede estar en </w:t>
       </w:r>
       <w:r>
         <w:rPr>
           <w:sz w:val="32"/>
+          <w:highlight w:val="red"/>
         </w:rPr>
         <w:t>otra instancia en el mismo servidor.</w:t>
       </w:r>
@@ -1479,60 +1792,70 @@
       <w:r>
         <w:rPr>
           <w:sz w:val="32"/>
+          <w:highlight w:val="red"/>
         </w:rPr>
         <w:t xml:space="preserve">Aunque la réplica contiene </w:t>
       </w:r>
       <w:r>
         <w:rPr>
           <w:sz w:val="32"/>
+          <w:highlight w:val="red"/>
         </w:rPr>
         <w:t>una copia completa y a</w:t>
       </w:r>
       <w:r>
         <w:rPr>
           <w:sz w:val="32"/>
+          <w:highlight w:val="red"/>
         </w:rPr>
         <w:t xml:space="preserve">ctualizada de la base de datos, </w:t>
       </w:r>
       <w:r>
         <w:rPr>
           <w:sz w:val="32"/>
+          <w:highlight w:val="red"/>
         </w:rPr>
         <w:t xml:space="preserve">solo </w:t>
       </w:r>
       <w:r>
         <w:rPr>
           <w:sz w:val="32"/>
+          <w:highlight w:val="red"/>
         </w:rPr>
         <w:t>algunas de las</w:t>
       </w:r>
       <w:r>
         <w:rPr>
           <w:sz w:val="32"/>
+          <w:highlight w:val="red"/>
         </w:rPr>
         <w:t xml:space="preserve"> tablas </w:t>
       </w:r>
       <w:r>
         <w:rPr>
           <w:sz w:val="32"/>
+          <w:highlight w:val="red"/>
         </w:rPr>
         <w:t xml:space="preserve">serán </w:t>
       </w:r>
       <w:r>
         <w:rPr>
           <w:sz w:val="32"/>
+          <w:highlight w:val="red"/>
         </w:rPr>
         <w:t xml:space="preserve">requeridas para implementar el modelo estrella para OLAP que se describe </w:t>
       </w:r>
       <w:r>
         <w:rPr>
           <w:sz w:val="32"/>
+          <w:highlight w:val="red"/>
         </w:rPr>
         <w:t>a continuación</w:t>
       </w:r>
       <w:r>
         <w:rPr>
           <w:sz w:val="32"/>
+          <w:highlight w:val="red"/>
         </w:rPr>
         <w:t>.</w:t>
       </w:r>
@@ -1556,12 +1879,14 @@
         <w:rPr>
           <w:b/>
           <w:sz w:val="32"/>
+          <w:highlight w:val="red"/>
         </w:rPr>
       </w:pPr>
       <w:r>
         <w:rPr>
           <w:b/>
           <w:sz w:val="32"/>
+          <w:highlight w:val="red"/>
         </w:rPr>
         <w:t>Modelo OLAP</w:t>
       </w:r>
@@ -1575,6 +1900,7 @@
       <w:r>
         <w:rPr>
           <w:sz w:val="32"/>
+          <w:highlight w:val="red"/>
         </w:rPr>
         <w:t>Con el fin de analizar la información acumulada de los alquileres se debe implementar un modelo estrella como el que se muestra a continuación y elaborar algunos procedimientos almacenados para consultar dicho modelo.</w:t>
       </w:r>
@@ -1639,11 +1965,13 @@
       <w:pPr>
         <w:rPr>
           <w:sz w:val="32"/>
-        </w:rPr>
-      </w:pPr>
-      <w:r>
-        <w:rPr>
-          <w:sz w:val="32"/>
+          <w:highlight w:val="red"/>
+        </w:rPr>
+      </w:pPr>
+      <w:r>
+        <w:rPr>
+          <w:sz w:val="32"/>
+          <w:highlight w:val="red"/>
         </w:rPr>
         <w:t>Las medidas de interés son:</w:t>
       </w:r>
@@ -1657,11 +1985,13 @@
         </w:numPr>
         <w:rPr>
           <w:sz w:val="32"/>
-        </w:rPr>
-      </w:pPr>
-      <w:r>
-        <w:rPr>
-          <w:sz w:val="32"/>
+          <w:highlight w:val="red"/>
+        </w:rPr>
+      </w:pPr>
+      <w:r>
+        <w:rPr>
+          <w:sz w:val="32"/>
+          <w:highlight w:val="red"/>
         </w:rPr>
         <w:t>número de alquileres</w:t>
       </w:r>
@@ -1675,11 +2005,13 @@
         </w:numPr>
         <w:rPr>
           <w:sz w:val="32"/>
-        </w:rPr>
-      </w:pPr>
-      <w:r>
-        <w:rPr>
-          <w:sz w:val="32"/>
+          <w:highlight w:val="red"/>
+        </w:rPr>
+      </w:pPr>
+      <w:r>
+        <w:rPr>
+          <w:sz w:val="32"/>
+          <w:highlight w:val="red"/>
         </w:rPr>
         <w:t>monto cobrado por alquileres</w:t>
       </w:r>
@@ -1688,11 +2020,13 @@
       <w:pPr>
         <w:rPr>
           <w:sz w:val="32"/>
-        </w:rPr>
-      </w:pPr>
-      <w:r>
-        <w:rPr>
-          <w:sz w:val="32"/>
+          <w:highlight w:val="red"/>
+        </w:rPr>
+      </w:pPr>
+      <w:r>
+        <w:rPr>
+          <w:sz w:val="32"/>
+          <w:highlight w:val="red"/>
         </w:rPr>
         <w:lastRenderedPageBreak/>
         <w:t>Las dimensiones de interés son:</w:t>
@@ -1707,11 +2041,13 @@
         </w:numPr>
         <w:rPr>
           <w:sz w:val="32"/>
-        </w:rPr>
-      </w:pPr>
-      <w:r>
-        <w:rPr>
-          <w:sz w:val="32"/>
+          <w:highlight w:val="red"/>
+        </w:rPr>
+      </w:pPr>
+      <w:r>
+        <w:rPr>
+          <w:sz w:val="32"/>
+          <w:highlight w:val="red"/>
         </w:rPr>
         <w:t>Películas: jerarquía de categoría y filme.</w:t>
       </w:r>
@@ -1725,11 +2061,13 @@
         </w:numPr>
         <w:rPr>
           <w:sz w:val="32"/>
-        </w:rPr>
-      </w:pPr>
-      <w:r>
-        <w:rPr>
-          <w:sz w:val="32"/>
+          <w:highlight w:val="red"/>
+        </w:rPr>
+      </w:pPr>
+      <w:r>
+        <w:rPr>
+          <w:sz w:val="32"/>
+          <w:highlight w:val="red"/>
         </w:rPr>
         <w:t>Lugar: jerarquía de país, ciudad y tienda.</w:t>
       </w:r>
@@ -1743,23 +2081,27 @@
         </w:numPr>
         <w:rPr>
           <w:sz w:val="32"/>
-        </w:rPr>
-      </w:pPr>
-      <w:r>
-        <w:rPr>
-          <w:sz w:val="32"/>
+          <w:highlight w:val="red"/>
+        </w:rPr>
+      </w:pPr>
+      <w:r>
+        <w:rPr>
+          <w:sz w:val="32"/>
+          <w:highlight w:val="red"/>
         </w:rPr>
         <w:t>Fecha:</w:t>
       </w:r>
       <w:r>
         <w:rPr>
           <w:sz w:val="32"/>
+          <w:highlight w:val="red"/>
         </w:rPr>
         <w:t xml:space="preserve"> jerarquía de</w:t>
       </w:r>
       <w:r>
         <w:rPr>
           <w:sz w:val="32"/>
+          <w:highlight w:val="red"/>
         </w:rPr>
         <w:t xml:space="preserve"> año, mes y día.</w:t>
       </w:r>
@@ -1773,11 +2115,13 @@
         </w:numPr>
         <w:rPr>
           <w:sz w:val="32"/>
-        </w:rPr>
-      </w:pPr>
-      <w:r>
-        <w:rPr>
-          <w:sz w:val="32"/>
+          <w:highlight w:val="red"/>
+        </w:rPr>
+      </w:pPr>
+      <w:r>
+        <w:rPr>
+          <w:sz w:val="32"/>
+          <w:highlight w:val="red"/>
         </w:rPr>
         <w:t>Lenguaje.</w:t>
       </w:r>
@@ -1791,35 +2135,50 @@
         </w:numPr>
         <w:rPr>
           <w:sz w:val="32"/>
-        </w:rPr>
-      </w:pPr>
-      <w:r>
-        <w:rPr>
-          <w:sz w:val="32"/>
+          <w:highlight w:val="red"/>
+        </w:rPr>
+      </w:pPr>
+      <w:r>
+        <w:rPr>
+          <w:sz w:val="32"/>
+          <w:highlight w:val="red"/>
         </w:rPr>
         <w:t xml:space="preserve">Duración del préstamo en días: </w:t>
       </w:r>
       <w:r>
         <w:rPr>
           <w:sz w:val="32"/>
+          <w:highlight w:val="red"/>
         </w:rPr>
         <w:sym w:font="Symbol" w:char="F0E9"/>
       </w:r>
-      <w:r>
-        <w:rPr>
-          <w:sz w:val="32"/>
-        </w:rPr>
-        <w:t>horas_préstamo / 24</w:t>
-      </w:r>
-      <w:r>
-        <w:rPr>
-          <w:sz w:val="32"/>
+      <w:proofErr w:type="spellStart"/>
+      <w:r>
+        <w:rPr>
+          <w:sz w:val="32"/>
+          <w:highlight w:val="red"/>
+        </w:rPr>
+        <w:t>horas_préstamo</w:t>
+      </w:r>
+      <w:proofErr w:type="spellEnd"/>
+      <w:r>
+        <w:rPr>
+          <w:sz w:val="32"/>
+          <w:highlight w:val="red"/>
+        </w:rPr>
+        <w:t xml:space="preserve"> / 24</w:t>
+      </w:r>
+      <w:r>
+        <w:rPr>
+          <w:sz w:val="32"/>
+          <w:highlight w:val="red"/>
         </w:rPr>
         <w:sym w:font="Symbol" w:char="F0F9"/>
       </w:r>
       <w:r>
         <w:rPr>
           <w:sz w:val="32"/>
+          <w:highlight w:val="red"/>
         </w:rPr>
         <w:t>.</w:t>
       </w:r>
@@ -1828,11 +2187,13 @@
       <w:pPr>
         <w:rPr>
           <w:sz w:val="32"/>
-        </w:rPr>
-      </w:pPr>
-      <w:r>
-        <w:rPr>
-          <w:sz w:val="32"/>
+          <w:highlight w:val="red"/>
+        </w:rPr>
+      </w:pPr>
+      <w:r>
+        <w:rPr>
+          <w:sz w:val="32"/>
+          <w:highlight w:val="red"/>
         </w:rPr>
         <w:t>Se deben desarrollar procedimientos para alimentar con datos el esquema estrella a partir de la réplica de la base de datos de alquileres.</w:t>
       </w:r>
@@ -1841,29 +2202,34 @@
       <w:pPr>
         <w:rPr>
           <w:sz w:val="32"/>
-        </w:rPr>
-      </w:pPr>
-      <w:r>
-        <w:rPr>
-          <w:sz w:val="32"/>
+          <w:highlight w:val="red"/>
+        </w:rPr>
+      </w:pPr>
+      <w:r>
+        <w:rPr>
+          <w:sz w:val="32"/>
+          <w:highlight w:val="red"/>
         </w:rPr>
         <w:t>Adicionalmente se deben escribir p</w:t>
       </w:r>
       <w:r>
         <w:rPr>
           <w:sz w:val="32"/>
+          <w:highlight w:val="red"/>
         </w:rPr>
         <w:t>rocedimientos</w:t>
       </w:r>
       <w:r>
         <w:rPr>
           <w:sz w:val="32"/>
+          <w:highlight w:val="red"/>
         </w:rPr>
         <w:t xml:space="preserve"> almacenados para </w:t>
       </w:r>
       <w:r>
         <w:rPr>
           <w:sz w:val="32"/>
+          <w:highlight w:val="red"/>
         </w:rPr>
         <w:t>responder a las siguientes consultas:</w:t>
       </w:r>
@@ -1877,29 +2243,34 @@
         </w:numPr>
         <w:rPr>
           <w:sz w:val="32"/>
-        </w:rPr>
-      </w:pPr>
-      <w:r>
-        <w:rPr>
-          <w:sz w:val="32"/>
+          <w:highlight w:val="red"/>
+        </w:rPr>
+      </w:pPr>
+      <w:r>
+        <w:rPr>
+          <w:sz w:val="32"/>
+          <w:highlight w:val="red"/>
         </w:rPr>
         <w:t xml:space="preserve">para un mes dado, sin importar el año, </w:t>
       </w:r>
       <w:r>
         <w:rPr>
           <w:sz w:val="32"/>
+          <w:highlight w:val="red"/>
         </w:rPr>
         <w:t xml:space="preserve">dar para cada categoría de película </w:t>
       </w:r>
       <w:r>
         <w:rPr>
           <w:sz w:val="32"/>
+          <w:highlight w:val="red"/>
         </w:rPr>
         <w:t>el número</w:t>
       </w:r>
       <w:r>
         <w:rPr>
           <w:sz w:val="32"/>
+          <w:highlight w:val="red"/>
         </w:rPr>
         <w:t xml:space="preserve"> de alquileres realizados</w:t>
       </w:r>
@@ -1913,11 +2284,13 @@
         </w:numPr>
         <w:rPr>
           <w:sz w:val="32"/>
-        </w:rPr>
-      </w:pPr>
-      <w:r>
-        <w:rPr>
-          <w:sz w:val="32"/>
+          <w:highlight w:val="red"/>
+        </w:rPr>
+      </w:pPr>
+      <w:r>
+        <w:rPr>
+          <w:sz w:val="32"/>
+          <w:highlight w:val="red"/>
         </w:rPr>
         <w:t>dar el número de alquileres y el monto cobrado, por duración del préstamo</w:t>
       </w:r>
@@ -1931,13 +2304,31 @@
         </w:numPr>
         <w:rPr>
           <w:sz w:val="32"/>
-        </w:rPr>
-      </w:pPr>
-      <w:r>
-        <w:rPr>
-          <w:sz w:val="32"/>
-        </w:rPr>
-        <w:t>hacer un rollup por año y mes para el monto cobrado por alquileres</w:t>
+          <w:highlight w:val="red"/>
+        </w:rPr>
+      </w:pPr>
+      <w:r>
+        <w:rPr>
+          <w:sz w:val="32"/>
+          <w:highlight w:val="red"/>
+        </w:rPr>
+        <w:t xml:space="preserve">hacer un </w:t>
+      </w:r>
+      <w:proofErr w:type="spellStart"/>
+      <w:r>
+        <w:rPr>
+          <w:sz w:val="32"/>
+          <w:highlight w:val="red"/>
+        </w:rPr>
+        <w:t>rollup</w:t>
+      </w:r>
+      <w:proofErr w:type="spellEnd"/>
+      <w:r>
+        <w:rPr>
+          <w:sz w:val="32"/>
+          <w:highlight w:val="red"/>
+        </w:rPr>
+        <w:t xml:space="preserve"> por año y mes para el monto cobrado por alquileres</w:t>
       </w:r>
     </w:p>
     <w:p>
@@ -1949,11 +2340,13 @@
         </w:numPr>
         <w:rPr>
           <w:sz w:val="32"/>
-        </w:rPr>
-      </w:pPr>
-      <w:r>
-        <w:rPr>
-          <w:sz w:val="32"/>
+          <w:highlight w:val="red"/>
+        </w:rPr>
+      </w:pPr>
+      <w:r>
+        <w:rPr>
+          <w:sz w:val="32"/>
+          <w:highlight w:val="red"/>
         </w:rPr>
         <w:t>hacer un cubo por año y categoría de película para el número de alquileres y el monto cobrado</w:t>
       </w:r>
@@ -1967,32 +2360,53 @@
       <w:r>
         <w:rPr>
           <w:sz w:val="32"/>
+          <w:highlight w:val="red"/>
         </w:rPr>
         <w:t>Se debe hacer un diseño de índices para optimizar el acceso a los hechos</w:t>
       </w:r>
       <w:r>
         <w:rPr>
           <w:sz w:val="32"/>
+          <w:highlight w:val="red"/>
         </w:rPr>
         <w:t xml:space="preserve"> y dimensiones</w:t>
       </w:r>
       <w:r>
         <w:rPr>
           <w:sz w:val="32"/>
+          <w:highlight w:val="red"/>
         </w:rPr>
         <w:t xml:space="preserve"> y </w:t>
       </w:r>
       <w:r>
         <w:rPr>
           <w:sz w:val="32"/>
+          <w:highlight w:val="red"/>
         </w:rPr>
         <w:t>así facilitar</w:t>
       </w:r>
       <w:r>
         <w:rPr>
           <w:sz w:val="32"/>
-        </w:rPr>
-        <w:t xml:space="preserve"> el cálculo de sumarizaciones.</w:t>
+          <w:highlight w:val="red"/>
+        </w:rPr>
+        <w:t xml:space="preserve"> el cálculo de </w:t>
+      </w:r>
+      <w:proofErr w:type="spellStart"/>
+      <w:r>
+        <w:rPr>
+          <w:sz w:val="32"/>
+          <w:highlight w:val="red"/>
+        </w:rPr>
+        <w:t>sumarizaciones</w:t>
+      </w:r>
+      <w:proofErr w:type="spellEnd"/>
+      <w:r>
+        <w:rPr>
+          <w:sz w:val="32"/>
+          <w:highlight w:val="red"/>
+        </w:rPr>
+        <w:t>.</w:t>
       </w:r>
     </w:p>
     <w:p>
@@ -2037,8 +2451,6 @@
           <w:sz w:val="32"/>
         </w:rPr>
       </w:pPr>
-      <w:bookmarkStart w:id="0" w:name="_GoBack"/>
-      <w:bookmarkEnd w:id="0"/>
       <w:r>
         <w:rPr>
           <w:sz w:val="32"/>
@@ -2101,7 +2513,7 @@
 </file>
 
 <file path=word/numbering.xml><?xml version="1.0" encoding="utf-8"?>
-<w:numbering xmlns:wpc="http://schemas.microsoft.com/office/word/2010/wordprocessingCanvas" xmlns:cx="http://schemas.microsoft.com/office/drawing/2014/chartex" xmlns:cx1="http://schemas.microsoft.com/office/drawing/2015/9/8/chartex" xmlns:cx2="http://schemas.microsoft.com/office/drawing/2015/10/21/chartex" xmlns:cx3="http://schemas.microsoft.com/office/drawing/2016/5/9/chartex" xmlns:cx4="http://schemas.microsoft.com/office/drawing/2016/5/10/chartex" xmlns:cx5="http://schemas.microsoft.com/office/drawing/2016/5/11/chartex" xmlns:cx6="http://schemas.microsoft.com/office/drawing/2016/5/12/chartex" xmlns:cx7="http://schemas.microsoft.com/office/drawing/2016/5/13/chartex" xmlns:cx8="http://schemas.microsoft.com/office/drawing/2016/5/14/chartex" xmlns:mc="http://schemas.openxmlformats.org/markup-compatibility/2006" xmlns:aink="http://schemas.microsoft.com/office/drawing/2016/ink" xmlns:am3d="http://schemas.microsoft.com/office/drawing/2017/model3d" xmlns:o="urn:schemas-microsoft-com:office:office" xmlns:r="http://schemas.openxmlformats.org/officeDocument/2006/relationships" xmlns:m="http://schemas.openxmlformats.org/officeDocument/2006/math" xmlns:v="urn:schemas-microsoft-com:vml" xmlns:wp14="http://schemas.microsoft.com/office/word/2010/wordprocessingDrawing" xmlns:wp="http://schemas.openxmlformats.org/drawingml/2006/wordprocessingDrawing" xmlns:w10="urn:schemas-microsoft-com:office:word" xmlns:w="http://schemas.openxmlformats.org/wordprocessingml/2006/main" xmlns:w14="http://schemas.microsoft.com/office/word/2010/wordml" xmlns:w15="http://schemas.microsoft.com/office/word/2012/wordml" xmlns:w16cid="http://schemas.microsoft.com/office/word/2016/wordml/cid" xmlns:w16se="http://schemas.microsoft.com/office/word/2015/wordml/symex" xmlns:wpg="http://schemas.microsoft.com/office/word/2010/wordprocessingGroup" xmlns:wpi="http://schemas.microsoft.com/office/word/2010/wordprocessingInk" xmlns:wne="http://schemas.microsoft.com/office/word/2006/wordml" xmlns:wps="http://schemas.microsoft.com/office/word/2010/wordprocessingShape" mc:Ignorable="w14 w15 w16se w16cid wp14">
+<w:numbering xmlns:wpc="http://schemas.microsoft.com/office/word/2010/wordprocessingCanvas" xmlns:cx="http://schemas.microsoft.com/office/drawing/2014/chartex" xmlns:cx1="http://schemas.microsoft.com/office/drawing/2015/9/8/chartex" xmlns:cx2="http://schemas.microsoft.com/office/drawing/2015/10/21/chartex" xmlns:cx3="http://schemas.microsoft.com/office/drawing/2016/5/9/chartex" xmlns:cx4="http://schemas.microsoft.com/office/drawing/2016/5/10/chartex" xmlns:cx5="http://schemas.microsoft.com/office/drawing/2016/5/11/chartex" xmlns:cx6="http://schemas.microsoft.com/office/drawing/2016/5/12/chartex" xmlns:cx7="http://schemas.microsoft.com/office/drawing/2016/5/13/chartex" xmlns:cx8="http://schemas.microsoft.com/office/drawing/2016/5/14/chartex" xmlns:mc="http://schemas.openxmlformats.org/markup-compatibility/2006" xmlns:aink="http://schemas.microsoft.com/office/drawing/2016/ink" xmlns:am3d="http://schemas.microsoft.com/office/drawing/2017/model3d" xmlns:o="urn:schemas-microsoft-com:office:office" xmlns:r="http://schemas.openxmlformats.org/officeDocument/2006/relationships" xmlns:m="http://schemas.openxmlformats.org/officeDocument/2006/math" xmlns:v="urn:schemas-microsoft-com:vml" xmlns:wp14="http://schemas.microsoft.com/office/word/2010/wordprocessingDrawing" xmlns:wp="http://schemas.openxmlformats.org/drawingml/2006/wordprocessingDrawing" xmlns:w10="urn:schemas-microsoft-com:office:word" xmlns:w="http://schemas.openxmlformats.org/wordprocessingml/2006/main" xmlns:w14="http://schemas.microsoft.com/office/word/2010/wordml" xmlns:w15="http://schemas.microsoft.com/office/word/2012/wordml" xmlns:w16cex="http://schemas.microsoft.com/office/word/2018/wordml/cex" xmlns:w16cid="http://schemas.microsoft.com/office/word/2016/wordml/cid" xmlns:w16="http://schemas.microsoft.com/office/word/2018/wordml" xmlns:w16sdtdh="http://schemas.microsoft.com/office/word/2020/wordml/sdtdatahash" xmlns:w16se="http://schemas.microsoft.com/office/word/2015/wordml/symex" xmlns:wpg="http://schemas.microsoft.com/office/word/2010/wordprocessingGroup" xmlns:wpi="http://schemas.microsoft.com/office/word/2010/wordprocessingInk" xmlns:wne="http://schemas.microsoft.com/office/word/2006/wordml" xmlns:wps="http://schemas.microsoft.com/office/word/2010/wordprocessingShape" mc:Ignorable="w14 w15 w16se w16cid w16 w16cex w16sdtdh wp14">
   <w:abstractNum w:abstractNumId="0" w15:restartNumberingAfterBreak="0">
     <w:nsid w:val="081E22B5"/>
     <w:multiLevelType w:val="hybridMultilevel"/>
@@ -3568,7 +3980,7 @@
 </file>
 
 <file path=word/styles.xml><?xml version="1.0" encoding="utf-8"?>
-<w:styles xmlns:mc="http://schemas.openxmlformats.org/markup-compatibility/2006" xmlns:r="http://schemas.openxmlformats.org/officeDocument/2006/relationships" xmlns:w="http://schemas.openxmlformats.org/wordprocessingml/2006/main" xmlns:w14="http://schemas.microsoft.com/office/word/2010/wordml" xmlns:w15="http://schemas.microsoft.com/office/word/2012/wordml" xmlns:w16cid="http://schemas.microsoft.com/office/word/2016/wordml/cid" xmlns:w16se="http://schemas.microsoft.com/office/word/2015/wordml/symex" mc:Ignorable="w14 w15 w16se w16cid">
+<w:styles xmlns:mc="http://schemas.openxmlformats.org/markup-compatibility/2006" xmlns:r="http://schemas.openxmlformats.org/officeDocument/2006/relationships" xmlns:w="http://schemas.openxmlformats.org/wordprocessingml/2006/main" xmlns:w14="http://schemas.microsoft.com/office/word/2010/wordml" xmlns:w15="http://schemas.microsoft.com/office/word/2012/wordml" xmlns:w16cex="http://schemas.microsoft.com/office/word/2018/wordml/cex" xmlns:w16cid="http://schemas.microsoft.com/office/word/2016/wordml/cid" xmlns:w16="http://schemas.microsoft.com/office/word/2018/wordml" xmlns:w16sdtdh="http://schemas.microsoft.com/office/word/2020/wordml/sdtdatahash" xmlns:w16se="http://schemas.microsoft.com/office/word/2015/wordml/symex" mc:Ignorable="w14 w15 w16se w16cid w16 w16cex w16sdtdh">
   <w:docDefaults>
     <w:rPrDefault>
       <w:rPr>
@@ -3584,7 +3996,7 @@
       </w:pPr>
     </w:pPrDefault>
   </w:docDefaults>
-  <w:latentStyles w:defLockedState="0" w:defUIPriority="99" w:defSemiHidden="0" w:defUnhideWhenUsed="0" w:defQFormat="0" w:count="375">
+  <w:latentStyles w:defLockedState="0" w:defUIPriority="99" w:defSemiHidden="0" w:defUnhideWhenUsed="0" w:defQFormat="0" w:count="376">
     <w:lsdException w:name="Normal" w:uiPriority="0" w:qFormat="1"/>
     <w:lsdException w:name="heading 1" w:uiPriority="9" w:qFormat="1"/>
     <w:lsdException w:name="heading 2" w:semiHidden="1" w:uiPriority="9" w:unhideWhenUsed="1" w:qFormat="1"/>
@@ -3690,7 +4102,6 @@
     <w:lsdException w:name="HTML Sample" w:semiHidden="1" w:unhideWhenUsed="1"/>
     <w:lsdException w:name="HTML Typewriter" w:semiHidden="1" w:unhideWhenUsed="1"/>
     <w:lsdException w:name="HTML Variable" w:semiHidden="1" w:unhideWhenUsed="1"/>
-    <w:lsdException w:name="Normal Table" w:semiHidden="1" w:unhideWhenUsed="1"/>
     <w:lsdException w:name="annotation subject" w:semiHidden="1" w:unhideWhenUsed="1"/>
     <w:lsdException w:name="No List" w:semiHidden="1" w:unhideWhenUsed="1"/>
     <w:lsdException w:name="Outline List 1" w:semiHidden="1" w:unhideWhenUsed="1"/>
@@ -3737,10 +4148,8 @@
     <w:lsdException w:name="Table Subtle 2" w:semiHidden="1" w:unhideWhenUsed="1"/>
     <w:lsdException w:name="Table Web 1" w:semiHidden="1" w:unhideWhenUsed="1"/>
     <w:lsdException w:name="Table Web 2" w:semiHidden="1" w:unhideWhenUsed="1"/>
-    <w:lsdException w:name="Table Web 3" w:semiHidden="1" w:unhideWhenUsed="1"/>
     <w:lsdException w:name="Balloon Text" w:semiHidden="1" w:unhideWhenUsed="1"/>
     <w:lsdException w:name="Table Grid" w:uiPriority="39"/>
-    <w:lsdException w:name="Table Theme" w:semiHidden="1" w:unhideWhenUsed="1"/>
     <w:lsdException w:name="Placeholder Text" w:semiHidden="1"/>
     <w:lsdException w:name="No Spacing" w:uiPriority="1" w:qFormat="1"/>
     <w:lsdException w:name="Light Shading" w:uiPriority="60"/>
@@ -3960,6 +4369,7 @@
     <w:lsdException w:name="Smart Hyperlink" w:semiHidden="1" w:unhideWhenUsed="1"/>
     <w:lsdException w:name="Hashtag" w:semiHidden="1" w:unhideWhenUsed="1"/>
     <w:lsdException w:name="Unresolved Mention" w:semiHidden="1" w:unhideWhenUsed="1"/>
+    <w:lsdException w:name="Smart Link" w:semiHidden="1" w:unhideWhenUsed="1"/>
   </w:latentStyles>
   <w:style w:type="paragraph" w:default="1" w:styleId="Normal">
     <w:name w:val="Normal"/>

</xml_diff>